<commit_message>
the report was finished
</commit_message>
<xml_diff>
--- a/TP7_Churchi-Gonzalez.docx
+++ b/TP7_Churchi-Gonzalez.docx
@@ -169,15 +169,7 @@
           <w:sz w:val="36"/>
           <w:lang w:val="es"/>
         </w:rPr>
-        <w:t>Trabajo Práctico N°</w:t>
-      </w:r>
-      <w:r>
-        <w:rPr>
-          <w:rFonts w:ascii="Trebuchet MS" w:hAnsi="Trebuchet MS"/>
-          <w:sz w:val="36"/>
-          <w:lang w:val="es"/>
-        </w:rPr>
-        <w:t>7</w:t>
+        <w:t>Trabajo Práctico N°7</w:t>
       </w:r>
     </w:p>
     <w:p>
@@ -419,6 +411,7 @@
       </w:pPr>
       <w:r>
         <w:rPr>
+          <w:noProof/>
           <w:lang w:val="es-MX"/>
         </w:rPr>
         <w:drawing>
@@ -468,7 +461,19 @@
         <w:rPr>
           <w:lang w:val="es-MX"/>
         </w:rPr>
-        <w:t>Ahora analicemos por partes. En primer lugar tenemos el NodeMCU, la cual es una placa que tiene como microcontrolador al ESP8266</w:t>
+        <w:t xml:space="preserve">Ahora analicemos por partes. En primer </w:t>
+      </w:r>
+      <w:r>
+        <w:rPr>
+          <w:lang w:val="es-MX"/>
+        </w:rPr>
+        <w:t>lugar,</w:t>
+      </w:r>
+      <w:r>
+        <w:rPr>
+          <w:lang w:val="es-MX"/>
+        </w:rPr>
+        <w:t xml:space="preserve"> tenemos el NodeMCU, la cual es una placa que tiene como microcontrolador al ESP8266</w:t>
       </w:r>
       <w:r>
         <w:rPr>
@@ -485,6 +490,7 @@
       </w:pPr>
       <w:r>
         <w:rPr>
+          <w:noProof/>
           <w:lang w:val="es-MX"/>
         </w:rPr>
         <w:drawing>
@@ -535,8 +541,18 @@
         </w:rPr>
         <w:t>ón entre el ESP8266 y el módulo que incluye el Max485</w:t>
       </w:r>
-      <w:bookmarkStart w:id="0" w:name="_GoBack"/>
-      <w:bookmarkEnd w:id="0"/>
+      <w:r>
+        <w:rPr>
+          <w:lang w:val="es-MX"/>
+        </w:rPr>
+        <w:t xml:space="preserve">, ya que el primero trabaja con 3.3V mientras que el segundo trabaja con 5V. Ademas, al NodeMCU se conecta una pantalla LCD a través del protocolo I2C, también </w:t>
+      </w:r>
+      <w:r>
+        <w:rPr>
+          <w:lang w:val="es-MX"/>
+        </w:rPr>
+        <w:t>utilizando el level shifter.</w:t>
+      </w:r>
     </w:p>
     <w:p>
       <w:pPr>
@@ -544,6 +560,639 @@
           <w:lang w:val="es-MX"/>
         </w:rPr>
       </w:pPr>
+      <w:r>
+        <w:rPr>
+          <w:lang w:val="es-MX"/>
+        </w:rPr>
+        <w:t xml:space="preserve">Observando el datasheet del rs485 vemos la siguiente tabla que nos ayuda a entender su funcionamiento y el porqué de su conexionado. </w:t>
+      </w:r>
+    </w:p>
+    <w:p>
+      <w:pPr>
+        <w:rPr>
+          <w:lang w:val="es-MX"/>
+        </w:rPr>
+      </w:pPr>
+      <w:r>
+        <w:rPr>
+          <w:noProof/>
+        </w:rPr>
+        <w:lastRenderedPageBreak/>
+        <w:drawing>
+          <wp:inline distT="0" distB="0" distL="0" distR="0" wp14:anchorId="1B408E53" wp14:editId="671BB2D0">
+            <wp:extent cx="5274310" cy="4126865"/>
+            <wp:effectExtent l="0" t="0" r="2540" b="6985"/>
+            <wp:docPr id="4" name="Imagen 4"/>
+            <wp:cNvGraphicFramePr>
+              <a:graphicFrameLocks xmlns:a="http://schemas.openxmlformats.org/drawingml/2006/main" noChangeAspect="1"/>
+            </wp:cNvGraphicFramePr>
+            <a:graphic xmlns:a="http://schemas.openxmlformats.org/drawingml/2006/main">
+              <a:graphicData uri="http://schemas.openxmlformats.org/drawingml/2006/picture">
+                <pic:pic xmlns:pic="http://schemas.openxmlformats.org/drawingml/2006/picture">
+                  <pic:nvPicPr>
+                    <pic:cNvPr id="1" name=""/>
+                    <pic:cNvPicPr/>
+                  </pic:nvPicPr>
+                  <pic:blipFill>
+                    <a:blip r:embed="rId10"/>
+                    <a:stretch>
+                      <a:fillRect/>
+                    </a:stretch>
+                  </pic:blipFill>
+                  <pic:spPr>
+                    <a:xfrm>
+                      <a:off x="0" y="0"/>
+                      <a:ext cx="5274310" cy="4126865"/>
+                    </a:xfrm>
+                    <a:prstGeom prst="rect">
+                      <a:avLst/>
+                    </a:prstGeom>
+                  </pic:spPr>
+                </pic:pic>
+              </a:graphicData>
+            </a:graphic>
+          </wp:inline>
+        </w:drawing>
+      </w:r>
+    </w:p>
+    <w:p>
+      <w:pPr>
+        <w:rPr>
+          <w:lang w:val="es-MX"/>
+        </w:rPr>
+      </w:pPr>
+      <w:r>
+        <w:rPr>
+          <w:lang w:val="es-MX"/>
+        </w:rPr>
+        <w:t xml:space="preserve">Entendiendo que es cada pin, podemos ver a través de sus tablas de verdad, como debe conectarse para que el </w:t>
+      </w:r>
+      <w:r>
+        <w:rPr>
+          <w:lang w:val="es-MX"/>
+        </w:rPr>
+        <w:t>RS485 transmita.</w:t>
+      </w:r>
+    </w:p>
+    <w:p>
+      <w:pPr>
+        <w:rPr>
+          <w:lang w:val="es-MX"/>
+        </w:rPr>
+      </w:pPr>
+      <w:r>
+        <w:rPr>
+          <w:noProof/>
+        </w:rPr>
+        <w:drawing>
+          <wp:inline distT="0" distB="0" distL="0" distR="0" wp14:anchorId="045E239F" wp14:editId="13364353">
+            <wp:extent cx="5274310" cy="1464945"/>
+            <wp:effectExtent l="0" t="0" r="2540" b="1905"/>
+            <wp:docPr id="3" name="Imagen 3"/>
+            <wp:cNvGraphicFramePr>
+              <a:graphicFrameLocks xmlns:a="http://schemas.openxmlformats.org/drawingml/2006/main" noChangeAspect="1"/>
+            </wp:cNvGraphicFramePr>
+            <a:graphic xmlns:a="http://schemas.openxmlformats.org/drawingml/2006/main">
+              <a:graphicData uri="http://schemas.openxmlformats.org/drawingml/2006/picture">
+                <pic:pic xmlns:pic="http://schemas.openxmlformats.org/drawingml/2006/picture">
+                  <pic:nvPicPr>
+                    <pic:cNvPr id="1" name=""/>
+                    <pic:cNvPicPr/>
+                  </pic:nvPicPr>
+                  <pic:blipFill>
+                    <a:blip r:embed="rId11"/>
+                    <a:stretch>
+                      <a:fillRect/>
+                    </a:stretch>
+                  </pic:blipFill>
+                  <pic:spPr>
+                    <a:xfrm>
+                      <a:off x="0" y="0"/>
+                      <a:ext cx="5274310" cy="1464945"/>
+                    </a:xfrm>
+                    <a:prstGeom prst="rect">
+                      <a:avLst/>
+                    </a:prstGeom>
+                  </pic:spPr>
+                </pic:pic>
+              </a:graphicData>
+            </a:graphic>
+          </wp:inline>
+        </w:drawing>
+      </w:r>
+    </w:p>
+    <w:p>
+      <w:pPr>
+        <w:rPr>
+          <w:lang w:val="es-MX"/>
+        </w:rPr>
+      </w:pPr>
+      <w:r>
+        <w:rPr>
+          <w:lang w:val="es-MX"/>
+        </w:rPr>
+        <w:t xml:space="preserve">Se observa como </w:t>
+      </w:r>
+      <w:r>
+        <w:rPr>
+          <w:lang w:val="es-MX"/>
+        </w:rPr>
+        <w:t xml:space="preserve">para transmitir es imperativo tener el pin de Driver Enable (DE) en un valor alto, asi la señal </w:t>
+      </w:r>
+      <w:r>
+        <w:rPr>
+          <w:lang w:val="es-MX"/>
+        </w:rPr>
+        <w:t xml:space="preserve">ingresada en DI aparecerá en las salidas como corresponda. Si DE se encuentra en bajo, las salidas se colocan en alta impedancia. </w:t>
+      </w:r>
+    </w:p>
+    <w:p>
+      <w:pPr>
+        <w:rPr>
+          <w:lang w:val="es-MX"/>
+        </w:rPr>
+      </w:pPr>
+      <w:r>
+        <w:rPr>
+          <w:lang w:val="es-MX"/>
+        </w:rPr>
+        <w:t>Realizamos el mismo análisis para la salida.</w:t>
+      </w:r>
+    </w:p>
+    <w:p>
+      <w:pPr>
+        <w:rPr>
+          <w:lang w:val="es-MX"/>
+        </w:rPr>
+      </w:pPr>
+      <w:r>
+        <w:rPr>
+          <w:lang w:val="es-MX"/>
+        </w:rPr>
+        <w:drawing>
+          <wp:inline distT="0" distB="0" distL="0" distR="0" wp14:anchorId="6B2A9337" wp14:editId="7B3FBDBF">
+            <wp:extent cx="5274310" cy="1489075"/>
+            <wp:effectExtent l="0" t="0" r="2540" b="0"/>
+            <wp:docPr id="6" name="Imagen 6"/>
+            <wp:cNvGraphicFramePr>
+              <a:graphicFrameLocks xmlns:a="http://schemas.openxmlformats.org/drawingml/2006/main" noChangeAspect="1"/>
+            </wp:cNvGraphicFramePr>
+            <a:graphic xmlns:a="http://schemas.openxmlformats.org/drawingml/2006/main">
+              <a:graphicData uri="http://schemas.openxmlformats.org/drawingml/2006/picture">
+                <pic:pic xmlns:pic="http://schemas.openxmlformats.org/drawingml/2006/picture">
+                  <pic:nvPicPr>
+                    <pic:cNvPr id="1" name=""/>
+                    <pic:cNvPicPr/>
+                  </pic:nvPicPr>
+                  <pic:blipFill>
+                    <a:blip r:embed="rId12"/>
+                    <a:stretch>
+                      <a:fillRect/>
+                    </a:stretch>
+                  </pic:blipFill>
+                  <pic:spPr>
+                    <a:xfrm>
+                      <a:off x="0" y="0"/>
+                      <a:ext cx="5274310" cy="1489075"/>
+                    </a:xfrm>
+                    <a:prstGeom prst="rect">
+                      <a:avLst/>
+                    </a:prstGeom>
+                  </pic:spPr>
+                </pic:pic>
+              </a:graphicData>
+            </a:graphic>
+          </wp:inline>
+        </w:drawing>
+      </w:r>
+      <w:r>
+        <w:rPr>
+          <w:lang w:val="es-MX"/>
+        </w:rPr>
+        <w:t>Observamos como en este caso es necesario que tanto RE como DE se encuentren en un valor bajo</w:t>
+      </w:r>
+      <w:r>
+        <w:rPr>
+          <w:lang w:val="es-MX"/>
+        </w:rPr>
+        <w:t xml:space="preserve"> </w:t>
+      </w:r>
+      <w:r>
+        <w:rPr>
+          <w:lang w:val="es-MX"/>
+        </w:rPr>
+        <w:lastRenderedPageBreak/>
+        <w:t xml:space="preserve">para que en función de las tensiones en las entradas </w:t>
+      </w:r>
+      <w:r>
+        <w:rPr>
+          <w:lang w:val="es-MX"/>
+        </w:rPr>
+        <w:t>el pin RO varie como corresponde. En caso de que RE se encuentre en alto, RO se colocará en alta impedancia.</w:t>
+      </w:r>
+    </w:p>
+    <w:p>
+      <w:pPr>
+        <w:rPr>
+          <w:lang w:val="es-MX"/>
+        </w:rPr>
+      </w:pPr>
+      <w:r>
+        <w:rPr>
+          <w:lang w:val="es-MX"/>
+        </w:rPr>
+        <w:t xml:space="preserve">Del análisis anterior, consideramos que la mejor opción era puentear los pines de RE y DE y de esta forma con un pin digital del NodeMCU </w:t>
+      </w:r>
+      <w:r>
+        <w:rPr>
+          <w:lang w:val="es-MX"/>
+        </w:rPr>
+        <w:t>controlar si se quiere transmitir (pin en alto) o si se quiere recibir información (pin en bajo).</w:t>
+      </w:r>
+    </w:p>
+    <w:p>
+      <w:pPr>
+        <w:rPr>
+          <w:lang w:val="es-MX"/>
+        </w:rPr>
+      </w:pPr>
+      <w:r>
+        <w:rPr>
+          <w:lang w:val="es-MX"/>
+        </w:rPr>
+        <w:t>Seguidamente vemos la red RS485 creada</w:t>
+      </w:r>
+      <w:r>
+        <w:rPr>
+          <w:lang w:val="es-MX"/>
+        </w:rPr>
+        <w:t>. Se debe remarcar que esta red es altamente escalable.</w:t>
+      </w:r>
+    </w:p>
+    <w:p>
+      <w:pPr>
+        <w:rPr>
+          <w:lang w:val="es-MX"/>
+        </w:rPr>
+      </w:pPr>
+      <w:r>
+        <w:rPr>
+          <w:noProof/>
+          <w:lang w:val="es-MX"/>
+        </w:rPr>
+        <w:drawing>
+          <wp:inline distT="0" distB="0" distL="0" distR="0" wp14:anchorId="68F1A658" wp14:editId="1BFFA9E3">
+            <wp:extent cx="5274310" cy="4067175"/>
+            <wp:effectExtent l="0" t="0" r="2540" b="9525"/>
+            <wp:docPr id="7" name="Imagen 7"/>
+            <wp:cNvGraphicFramePr>
+              <a:graphicFrameLocks xmlns:a="http://schemas.openxmlformats.org/drawingml/2006/main" noChangeAspect="1"/>
+            </wp:cNvGraphicFramePr>
+            <a:graphic xmlns:a="http://schemas.openxmlformats.org/drawingml/2006/main">
+              <a:graphicData uri="http://schemas.openxmlformats.org/drawingml/2006/picture">
+                <pic:pic xmlns:pic="http://schemas.openxmlformats.org/drawingml/2006/picture">
+                  <pic:nvPicPr>
+                    <pic:cNvPr id="0" name="Picture 1"/>
+                    <pic:cNvPicPr>
+                      <a:picLocks noChangeAspect="1" noChangeArrowheads="1"/>
+                    </pic:cNvPicPr>
+                  </pic:nvPicPr>
+                  <pic:blipFill>
+                    <a:blip r:embed="rId13">
+                      <a:extLst>
+                        <a:ext uri="{28A0092B-C50C-407E-A947-70E740481C1C}">
+                          <a14:useLocalDpi xmlns:a14="http://schemas.microsoft.com/office/drawing/2010/main" val="0"/>
+                        </a:ext>
+                      </a:extLst>
+                    </a:blip>
+                    <a:srcRect/>
+                    <a:stretch>
+                      <a:fillRect/>
+                    </a:stretch>
+                  </pic:blipFill>
+                  <pic:spPr bwMode="auto">
+                    <a:xfrm>
+                      <a:off x="0" y="0"/>
+                      <a:ext cx="5274310" cy="4067175"/>
+                    </a:xfrm>
+                    <a:prstGeom prst="rect">
+                      <a:avLst/>
+                    </a:prstGeom>
+                    <a:noFill/>
+                    <a:ln>
+                      <a:noFill/>
+                    </a:ln>
+                  </pic:spPr>
+                </pic:pic>
+              </a:graphicData>
+            </a:graphic>
+          </wp:inline>
+        </w:drawing>
+      </w:r>
+    </w:p>
+    <w:p>
+      <w:pPr>
+        <w:rPr>
+          <w:lang w:val="es-MX"/>
+        </w:rPr>
+      </w:pPr>
+      <w:r>
+        <w:rPr>
+          <w:lang w:val="es-MX"/>
+        </w:rPr>
+        <w:t>Luego tenemos la parte de los Slave</w:t>
+      </w:r>
+    </w:p>
+    <w:p>
+      <w:pPr>
+        <w:rPr>
+          <w:lang w:val="es-MX"/>
+        </w:rPr>
+      </w:pPr>
+      <w:r>
+        <w:rPr>
+          <w:noProof/>
+        </w:rPr>
+        <w:lastRenderedPageBreak/>
+        <w:drawing>
+          <wp:inline distT="0" distB="0" distL="0" distR="0" wp14:anchorId="6D1A6AFF" wp14:editId="25F63E37">
+            <wp:extent cx="5274310" cy="3758565"/>
+            <wp:effectExtent l="0" t="0" r="2540" b="0"/>
+            <wp:docPr id="8" name="Imagen 8"/>
+            <wp:cNvGraphicFramePr>
+              <a:graphicFrameLocks xmlns:a="http://schemas.openxmlformats.org/drawingml/2006/main" noChangeAspect="1"/>
+            </wp:cNvGraphicFramePr>
+            <a:graphic xmlns:a="http://schemas.openxmlformats.org/drawingml/2006/main">
+              <a:graphicData uri="http://schemas.openxmlformats.org/drawingml/2006/picture">
+                <pic:pic xmlns:pic="http://schemas.openxmlformats.org/drawingml/2006/picture">
+                  <pic:nvPicPr>
+                    <pic:cNvPr id="1" name=""/>
+                    <pic:cNvPicPr/>
+                  </pic:nvPicPr>
+                  <pic:blipFill>
+                    <a:blip r:embed="rId14"/>
+                    <a:stretch>
+                      <a:fillRect/>
+                    </a:stretch>
+                  </pic:blipFill>
+                  <pic:spPr>
+                    <a:xfrm>
+                      <a:off x="0" y="0"/>
+                      <a:ext cx="5274310" cy="3758565"/>
+                    </a:xfrm>
+                    <a:prstGeom prst="rect">
+                      <a:avLst/>
+                    </a:prstGeom>
+                  </pic:spPr>
+                </pic:pic>
+              </a:graphicData>
+            </a:graphic>
+          </wp:inline>
+        </w:drawing>
+      </w:r>
+      <w:r>
+        <w:rPr>
+          <w:lang w:val="es-MX"/>
+        </w:rPr>
+        <w:t>Para esto se decidió utilizar dos placas Ard</w:t>
+      </w:r>
+      <w:r>
+        <w:rPr>
+          <w:lang w:val="es-MX"/>
+        </w:rPr>
+        <w:t>uino NANO basadas en el microcontrolador AT</w:t>
+      </w:r>
+      <w:r>
+        <w:rPr>
+          <w:lang w:val="es-MX"/>
+        </w:rPr>
+        <w:t>mega 328p</w:t>
+      </w:r>
+      <w:r>
+        <w:rPr>
+          <w:lang w:val="es-MX"/>
+        </w:rPr>
+        <w:t>. Al Slave1 se le conectó un sensor LDR y un sensor de nivel de agua.</w:t>
+      </w:r>
+    </w:p>
+    <w:p>
+      <w:pPr>
+        <w:rPr>
+          <w:lang w:val="es-MX"/>
+        </w:rPr>
+      </w:pPr>
+      <w:r>
+        <w:rPr>
+          <w:noProof/>
+        </w:rPr>
+        <w:drawing>
+          <wp:inline distT="0" distB="0" distL="0" distR="0" wp14:anchorId="57213098" wp14:editId="705E4038">
+            <wp:extent cx="2293200" cy="2293200"/>
+            <wp:effectExtent l="0" t="0" r="0" b="0"/>
+            <wp:docPr id="9" name="Imagen 9"/>
+            <wp:cNvGraphicFramePr>
+              <a:graphicFrameLocks xmlns:a="http://schemas.openxmlformats.org/drawingml/2006/main" noChangeAspect="1"/>
+            </wp:cNvGraphicFramePr>
+            <a:graphic xmlns:a="http://schemas.openxmlformats.org/drawingml/2006/main">
+              <a:graphicData uri="http://schemas.openxmlformats.org/drawingml/2006/picture">
+                <pic:pic xmlns:pic="http://schemas.openxmlformats.org/drawingml/2006/picture">
+                  <pic:nvPicPr>
+                    <pic:cNvPr id="0" name="Picture 2"/>
+                    <pic:cNvPicPr>
+                      <a:picLocks noChangeAspect="1" noChangeArrowheads="1"/>
+                    </pic:cNvPicPr>
+                  </pic:nvPicPr>
+                  <pic:blipFill>
+                    <a:blip r:embed="rId15" cstate="print">
+                      <a:extLst>
+                        <a:ext uri="{28A0092B-C50C-407E-A947-70E740481C1C}">
+                          <a14:useLocalDpi xmlns:a14="http://schemas.microsoft.com/office/drawing/2010/main" val="0"/>
+                        </a:ext>
+                      </a:extLst>
+                    </a:blip>
+                    <a:srcRect/>
+                    <a:stretch>
+                      <a:fillRect/>
+                    </a:stretch>
+                  </pic:blipFill>
+                  <pic:spPr bwMode="auto">
+                    <a:xfrm>
+                      <a:off x="0" y="0"/>
+                      <a:ext cx="2293200" cy="2293200"/>
+                    </a:xfrm>
+                    <a:prstGeom prst="rect">
+                      <a:avLst/>
+                    </a:prstGeom>
+                    <a:noFill/>
+                    <a:ln>
+                      <a:noFill/>
+                    </a:ln>
+                  </pic:spPr>
+                </pic:pic>
+              </a:graphicData>
+            </a:graphic>
+          </wp:inline>
+        </w:drawing>
+      </w:r>
+      <w:r>
+        <w:rPr>
+          <w:noProof/>
+        </w:rPr>
+        <w:drawing>
+          <wp:inline distT="0" distB="0" distL="0" distR="0" wp14:anchorId="18DC764A" wp14:editId="65BF5780">
+            <wp:extent cx="2487295" cy="1836420"/>
+            <wp:effectExtent l="0" t="0" r="8255" b="0"/>
+            <wp:docPr id="10" name="Imagen 10"/>
+            <wp:cNvGraphicFramePr>
+              <a:graphicFrameLocks xmlns:a="http://schemas.openxmlformats.org/drawingml/2006/main" noChangeAspect="1"/>
+            </wp:cNvGraphicFramePr>
+            <a:graphic xmlns:a="http://schemas.openxmlformats.org/drawingml/2006/main">
+              <a:graphicData uri="http://schemas.openxmlformats.org/drawingml/2006/picture">
+                <pic:pic xmlns:pic="http://schemas.openxmlformats.org/drawingml/2006/picture">
+                  <pic:nvPicPr>
+                    <pic:cNvPr id="0" name="Picture 4"/>
+                    <pic:cNvPicPr>
+                      <a:picLocks noChangeAspect="1" noChangeArrowheads="1"/>
+                    </pic:cNvPicPr>
+                  </pic:nvPicPr>
+                  <pic:blipFill>
+                    <a:blip r:embed="rId16">
+                      <a:extLst>
+                        <a:ext uri="{28A0092B-C50C-407E-A947-70E740481C1C}">
+                          <a14:useLocalDpi xmlns:a14="http://schemas.microsoft.com/office/drawing/2010/main" val="0"/>
+                        </a:ext>
+                      </a:extLst>
+                    </a:blip>
+                    <a:srcRect/>
+                    <a:stretch>
+                      <a:fillRect/>
+                    </a:stretch>
+                  </pic:blipFill>
+                  <pic:spPr bwMode="auto">
+                    <a:xfrm>
+                      <a:off x="0" y="0"/>
+                      <a:ext cx="2487295" cy="1836420"/>
+                    </a:xfrm>
+                    <a:prstGeom prst="rect">
+                      <a:avLst/>
+                    </a:prstGeom>
+                    <a:noFill/>
+                    <a:ln>
+                      <a:noFill/>
+                    </a:ln>
+                  </pic:spPr>
+                </pic:pic>
+              </a:graphicData>
+            </a:graphic>
+          </wp:inline>
+        </w:drawing>
+      </w:r>
+    </w:p>
+    <w:p>
+      <w:pPr>
+        <w:rPr>
+          <w:lang w:val="es-MX"/>
+        </w:rPr>
+      </w:pPr>
+      <w:r>
+        <w:rPr>
+          <w:lang w:val="es-MX"/>
+        </w:rPr>
+        <w:lastRenderedPageBreak/>
+        <w:t xml:space="preserve">Al Slave2 se le adicionó un sensor DHT11 para medir la humedad relativa del </w:t>
+      </w:r>
+      <w:r>
+        <w:rPr>
+          <w:lang w:val="es-MX"/>
+        </w:rPr>
+        <w:t xml:space="preserve">ambiente. </w:t>
+      </w:r>
+      <w:bookmarkStart w:id="0" w:name="_GoBack"/>
+      <w:bookmarkEnd w:id="0"/>
+      <w:r>
+        <w:rPr>
+          <w:noProof/>
+        </w:rPr>
+        <w:drawing>
+          <wp:inline distT="0" distB="0" distL="0" distR="0" wp14:anchorId="01A59FA9" wp14:editId="7D8713A0">
+            <wp:extent cx="2383200" cy="2383200"/>
+            <wp:effectExtent l="0" t="0" r="0" b="0"/>
+            <wp:docPr id="11" name="Imagen 11"/>
+            <wp:cNvGraphicFramePr>
+              <a:graphicFrameLocks xmlns:a="http://schemas.openxmlformats.org/drawingml/2006/main" noChangeAspect="1"/>
+            </wp:cNvGraphicFramePr>
+            <a:graphic xmlns:a="http://schemas.openxmlformats.org/drawingml/2006/main">
+              <a:graphicData uri="http://schemas.openxmlformats.org/drawingml/2006/picture">
+                <pic:pic xmlns:pic="http://schemas.openxmlformats.org/drawingml/2006/picture">
+                  <pic:nvPicPr>
+                    <pic:cNvPr id="0" name="Picture 6"/>
+                    <pic:cNvPicPr>
+                      <a:picLocks noChangeAspect="1" noChangeArrowheads="1"/>
+                    </pic:cNvPicPr>
+                  </pic:nvPicPr>
+                  <pic:blipFill>
+                    <a:blip r:embed="rId17">
+                      <a:extLst>
+                        <a:ext uri="{28A0092B-C50C-407E-A947-70E740481C1C}">
+                          <a14:useLocalDpi xmlns:a14="http://schemas.microsoft.com/office/drawing/2010/main" val="0"/>
+                        </a:ext>
+                      </a:extLst>
+                    </a:blip>
+                    <a:srcRect/>
+                    <a:stretch>
+                      <a:fillRect/>
+                    </a:stretch>
+                  </pic:blipFill>
+                  <pic:spPr bwMode="auto">
+                    <a:xfrm>
+                      <a:off x="0" y="0"/>
+                      <a:ext cx="2383200" cy="2383200"/>
+                    </a:xfrm>
+                    <a:prstGeom prst="rect">
+                      <a:avLst/>
+                    </a:prstGeom>
+                    <a:noFill/>
+                    <a:ln>
+                      <a:noFill/>
+                    </a:ln>
+                  </pic:spPr>
+                </pic:pic>
+              </a:graphicData>
+            </a:graphic>
+          </wp:inline>
+        </w:drawing>
+      </w:r>
+    </w:p>
+    <w:p>
+      <w:pPr>
+        <w:rPr>
+          <w:lang w:val="es-MX"/>
+        </w:rPr>
+      </w:pPr>
+      <w:r>
+        <w:rPr>
+          <w:lang w:val="es-MX"/>
+        </w:rPr>
+        <w:t xml:space="preserve">Estos Slave leerán y </w:t>
+      </w:r>
+      <w:r>
+        <w:rPr>
+          <w:lang w:val="es-MX"/>
+        </w:rPr>
+        <w:t>enviarán</w:t>
+      </w:r>
+      <w:r>
+        <w:rPr>
+          <w:lang w:val="es-MX"/>
+        </w:rPr>
+        <w:t xml:space="preserve"> los valores de sus respectivos sensores cuando el Master se los solicite</w:t>
+      </w:r>
+      <w:r>
+        <w:rPr>
+          <w:lang w:val="es-MX"/>
+        </w:rPr>
+        <w:t>, para poder mostrar esta información tanto en la página web creada para este fin, como así también en la pantalla LCD conectada al NodeMCU. Todo esto se detallará en la siguiente sección.</w:t>
+      </w:r>
       <w:r>
         <w:rPr>
           <w:lang w:val="es-MX"/>
@@ -566,13 +1215,19 @@
           <w:lang w:val="es"/>
         </w:rPr>
         <w:lastRenderedPageBreak/>
-        <w:t xml:space="preserve">A continuación se </w:t>
+        <w:t xml:space="preserve">A </w:t>
       </w:r>
       <w:r>
         <w:rPr>
           <w:lang w:val="es"/>
         </w:rPr>
-        <w:t xml:space="preserve">explicará, de manera general, el funcionamiento de las </w:t>
+        <w:t>continuación,</w:t>
+      </w:r>
+      <w:r>
+        <w:rPr>
+          <w:lang w:val="es"/>
+        </w:rPr>
+        <w:t xml:space="preserve"> se explicará, de manera general, el funcionamiento de las </w:t>
       </w:r>
       <w:r>
         <w:rPr>
@@ -2190,13 +2845,7 @@
         <w:rPr>
           <w:lang w:val="es"/>
         </w:rPr>
-        <w:t xml:space="preserve"> son relacionadas con la </w:t>
-      </w:r>
-      <w:r>
-        <w:rPr>
-          <w:lang w:val="es"/>
-        </w:rPr>
-        <w:t>comunicación WiFi, también se cargan librerías para el control del display y se incluyen los archivos html para el diseño de la página web.</w:t>
+        <w:t xml:space="preserve"> son relacionadas con la comunicación WiFi, también se cargan librerías para el control del display y se incluyen los archivos html para el diseño de la página web.</w:t>
       </w:r>
       <w:r>
         <w:rPr>
@@ -2222,13 +2871,7 @@
           <w:lang w:val="es"/>
         </w:rPr>
         <w:lastRenderedPageBreak/>
-        <w:t>de los escla</w:t>
-      </w:r>
-      <w:r>
-        <w:rPr>
-          <w:lang w:val="es"/>
-        </w:rPr>
-        <w:t>vos, variables para indicar si se va a leer o escribir por el puerto, datos recibidos de los esclavos, estado de la comunicación y tiempo de actualización.</w:t>
+        <w:t>de los esclavos, variables para indicar si se va a leer o escribir por el puerto, datos recibidos de los esclavos, estado de la comunicación y tiempo de actualización.</w:t>
       </w:r>
     </w:p>
     <w:p>
@@ -4336,13 +4979,7 @@
         <w:rPr>
           <w:lang w:val="es"/>
         </w:rPr>
-        <w:t xml:space="preserve">En la función setup se inicializa y escribe en la pantalla LCD, además se conecta a la </w:t>
-      </w:r>
-      <w:r>
-        <w:rPr>
-          <w:lang w:val="es"/>
-        </w:rPr>
-        <w:t>red WiFi y se inicializa el servidor web.</w:t>
+        <w:t>En la función setup se inicializa y escribe en la pantalla LCD, además se conecta a la red WiFi y se inicializa el servidor web.</w:t>
       </w:r>
     </w:p>
     <w:p>
@@ -6226,15 +6863,7 @@
                 <w:bCs/>
                 <w:lang w:val="es"/>
               </w:rPr>
-              <w:t xml:space="preserve">Master.ino - </w:t>
-            </w:r>
-            <w:r>
-              <w:rPr>
-                <w:b/>
-                <w:bCs/>
-                <w:lang w:val="es"/>
-              </w:rPr>
-              <w:t>handleRoot</w:t>
+              <w:t>Master.ino - handleRoot</w:t>
             </w:r>
           </w:p>
         </w:tc>
@@ -8338,13 +8967,7 @@
         <w:rPr>
           <w:lang w:val="es"/>
         </w:rPr>
-        <w:t>par</w:t>
-      </w:r>
-      <w:r>
-        <w:rPr>
-          <w:lang w:val="es"/>
-        </w:rPr>
-        <w:t>a que el maestro deje de solicitar datos.</w:t>
+        <w:t>para que el maestro deje de solicitar datos.</w:t>
       </w:r>
     </w:p>
     <w:p>
@@ -9538,13 +10161,7 @@
         <w:rPr>
           <w:lang w:val="es"/>
         </w:rPr>
-        <w:t xml:space="preserve">Esta función se ejecuta cuando un </w:t>
-      </w:r>
-      <w:r>
-        <w:rPr>
-          <w:lang w:val="es"/>
-        </w:rPr>
-        <w:t xml:space="preserve">cliente solicita datos, lo que se hace es enviar, en formato JSON, la información sobre que esclavo se ha </w:t>
+        <w:t xml:space="preserve">Esta función se ejecuta cuando un cliente solicita datos, lo que se hace es enviar, en formato JSON, la información sobre que esclavo se ha </w:t>
       </w:r>
       <w:r>
         <w:rPr>
@@ -9842,18 +10459,7 @@
                 <w:shd w:val="clear" w:color="auto" w:fill="262335"/>
                 <w:lang w:val="es-MX" w:bidi="ar"/>
               </w:rPr>
-              <w:t xml:space="preserve">"404: Not </w:t>
-            </w:r>
-            <w:r>
-              <w:rPr>
-                <w:rFonts w:ascii="Courier 10 Pitch" w:eastAsia="Droid Sans Fallback" w:hAnsi="Courier 10 Pitch" w:cs="Courier 10 Pitch"/>
-                <w:color w:val="FF8B39"/>
-                <w:sz w:val="22"/>
-                <w:szCs w:val="22"/>
-                <w:shd w:val="clear" w:color="auto" w:fill="262335"/>
-                <w:lang w:val="es-MX" w:bidi="ar"/>
-              </w:rPr>
-              <w:t>found"</w:t>
+              <w:t>"404: Not found"</w:t>
             </w:r>
             <w:r>
               <w:rPr>
@@ -10790,13 +11396,7 @@
         <w:rPr>
           <w:lang w:val="es"/>
         </w:rPr>
-        <w:t xml:space="preserve">Cuando el maestro quiere pedir datos a alguno de sus esclavos ejecuta esta función donde se envía un mensaje a través de la </w:t>
-      </w:r>
-      <w:r>
-        <w:rPr>
-          <w:lang w:val="es"/>
-        </w:rPr>
-        <w:t>conexión RS485 solicitando a un esclavo en específico mediante su dirección la información sobre los sensores 1 y 2. Por ejemplo, si se deseara pedir la información sobre los sensores 1 y 2 al esclavo con la dirección 101 el mensaje sería el siguiente:</w:t>
+        <w:t>Cuando el maestro quiere pedir datos a alguno de sus esclavos ejecuta esta función donde se envía un mensaje a través de la conexión RS485 solicitando a un esclavo en específico mediante su dirección la información sobre los sensores 1 y 2. Por ejemplo, si se deseara pedir la información sobre los sensores 1 y 2 al esclavo con la dirección 101 el mensaje sería el siguiente:</w:t>
       </w:r>
     </w:p>
     <w:p>
@@ -10828,16 +11428,7 @@
           <w:highlight w:val="green"/>
           <w:lang w:val="es"/>
         </w:rPr>
-        <w:t>10</w:t>
-      </w:r>
-      <w:r>
-        <w:rPr>
-          <w:sz w:val="32"/>
-          <w:szCs w:val="32"/>
-          <w:highlight w:val="green"/>
-          <w:lang w:val="es"/>
-        </w:rPr>
-        <w:t>1</w:t>
+        <w:t>101</w:t>
       </w:r>
       <w:r>
         <w:rPr>
@@ -12859,19 +13450,303 @@
                 <w:color w:val="BBBBBB"/>
                 <w:sz w:val="22"/>
                 <w:szCs w:val="22"/>
+              </w:rPr>
+            </w:pPr>
+            <w:r>
+              <w:rPr>
+                <w:rFonts w:ascii="Courier 10 Pitch" w:eastAsia="Droid Sans Fallback" w:hAnsi="Courier 10 Pitch" w:cs="Courier 10 Pitch"/>
+                <w:color w:val="BBBBBB"/>
+                <w:sz w:val="22"/>
+                <w:szCs w:val="22"/>
+                <w:shd w:val="clear" w:color="auto" w:fill="262335"/>
+                <w:lang w:bidi="ar"/>
+              </w:rPr>
+              <w:t>{</w:t>
+            </w:r>
+          </w:p>
+          <w:p>
+            <w:pPr>
+              <w:widowControl/>
+              <w:shd w:val="clear" w:color="auto" w:fill="262335"/>
+              <w:spacing w:line="300" w:lineRule="atLeast"/>
+              <w:jc w:val="left"/>
+              <w:rPr>
+                <w:rFonts w:ascii="Courier 10 Pitch" w:eastAsia="Droid Sans Fallback" w:hAnsi="Courier 10 Pitch" w:cs="Courier 10 Pitch" w:hint="eastAsia"/>
+                <w:color w:val="BBBBBB"/>
+                <w:sz w:val="22"/>
+                <w:szCs w:val="22"/>
+              </w:rPr>
+            </w:pPr>
+            <w:r>
+              <w:rPr>
+                <w:rFonts w:ascii="Courier 10 Pitch" w:eastAsia="Droid Sans Fallback" w:hAnsi="Courier 10 Pitch" w:cs="Courier 10 Pitch"/>
+                <w:color w:val="FF7EDB"/>
+                <w:sz w:val="22"/>
+                <w:szCs w:val="22"/>
+                <w:shd w:val="clear" w:color="auto" w:fill="262335"/>
+                <w:lang w:bidi="ar"/>
+              </w:rPr>
+              <w:t>lcd</w:t>
+            </w:r>
+            <w:r>
+              <w:rPr>
+                <w:rFonts w:ascii="Courier 10 Pitch" w:eastAsia="Droid Sans Fallback" w:hAnsi="Courier 10 Pitch" w:cs="Courier 10 Pitch"/>
+                <w:color w:val="BBBBBB"/>
+                <w:sz w:val="22"/>
+                <w:szCs w:val="22"/>
+                <w:shd w:val="clear" w:color="auto" w:fill="262335"/>
+                <w:lang w:bidi="ar"/>
+              </w:rPr>
+              <w:t>.</w:t>
+            </w:r>
+            <w:r>
+              <w:rPr>
+                <w:rFonts w:ascii="Courier 10 Pitch" w:eastAsia="Droid Sans Fallback" w:hAnsi="Courier 10 Pitch" w:cs="Courier 10 Pitch"/>
+                <w:color w:val="36F9F6"/>
+                <w:sz w:val="22"/>
+                <w:szCs w:val="22"/>
+                <w:shd w:val="clear" w:color="auto" w:fill="262335"/>
+                <w:lang w:bidi="ar"/>
+              </w:rPr>
+              <w:t>setCursor</w:t>
+            </w:r>
+            <w:r>
+              <w:rPr>
+                <w:rFonts w:ascii="Courier 10 Pitch" w:eastAsia="Droid Sans Fallback" w:hAnsi="Courier 10 Pitch" w:cs="Courier 10 Pitch"/>
+                <w:color w:val="BBBBBB"/>
+                <w:sz w:val="22"/>
+                <w:szCs w:val="22"/>
+                <w:shd w:val="clear" w:color="auto" w:fill="262335"/>
+                <w:lang w:bidi="ar"/>
+              </w:rPr>
+              <w:t>(</w:t>
+            </w:r>
+            <w:r>
+              <w:rPr>
+                <w:rFonts w:ascii="Courier 10 Pitch" w:eastAsia="Droid Sans Fallback" w:hAnsi="Courier 10 Pitch" w:cs="Courier 10 Pitch"/>
+                <w:color w:val="F97E72"/>
+                <w:sz w:val="22"/>
+                <w:szCs w:val="22"/>
+                <w:shd w:val="clear" w:color="auto" w:fill="262335"/>
+                <w:lang w:bidi="ar"/>
+              </w:rPr>
+              <w:t>3</w:t>
+            </w:r>
+            <w:r>
+              <w:rPr>
+                <w:rFonts w:ascii="Courier 10 Pitch" w:eastAsia="Droid Sans Fallback" w:hAnsi="Courier 10 Pitch" w:cs="Courier 10 Pitch"/>
+                <w:color w:val="BBBBBB"/>
+                <w:sz w:val="22"/>
+                <w:szCs w:val="22"/>
+                <w:shd w:val="clear" w:color="auto" w:fill="262335"/>
+                <w:lang w:bidi="ar"/>
+              </w:rPr>
+              <w:t xml:space="preserve">, </w:t>
+            </w:r>
+            <w:r>
+              <w:rPr>
+                <w:rFonts w:ascii="Courier 10 Pitch" w:eastAsia="Droid Sans Fallback" w:hAnsi="Courier 10 Pitch" w:cs="Courier 10 Pitch"/>
+                <w:color w:val="F97E72"/>
+                <w:sz w:val="22"/>
+                <w:szCs w:val="22"/>
+                <w:shd w:val="clear" w:color="auto" w:fill="262335"/>
+                <w:lang w:bidi="ar"/>
+              </w:rPr>
+              <w:t>1</w:t>
+            </w:r>
+            <w:r>
+              <w:rPr>
+                <w:rFonts w:ascii="Courier 10 Pitch" w:eastAsia="Droid Sans Fallback" w:hAnsi="Courier 10 Pitch" w:cs="Courier 10 Pitch"/>
+                <w:color w:val="BBBBBB"/>
+                <w:sz w:val="22"/>
+                <w:szCs w:val="22"/>
+                <w:shd w:val="clear" w:color="auto" w:fill="262335"/>
+                <w:lang w:bidi="ar"/>
+              </w:rPr>
+              <w:t>);</w:t>
+            </w:r>
+          </w:p>
+          <w:p>
+            <w:pPr>
+              <w:widowControl/>
+              <w:shd w:val="clear" w:color="auto" w:fill="262335"/>
+              <w:spacing w:line="300" w:lineRule="atLeast"/>
+              <w:jc w:val="left"/>
+              <w:rPr>
+                <w:rFonts w:ascii="Courier 10 Pitch" w:eastAsia="Droid Sans Fallback" w:hAnsi="Courier 10 Pitch" w:cs="Courier 10 Pitch" w:hint="eastAsia"/>
+                <w:color w:val="BBBBBB"/>
+                <w:sz w:val="22"/>
+                <w:szCs w:val="22"/>
+              </w:rPr>
+            </w:pPr>
+            <w:r>
+              <w:rPr>
+                <w:rFonts w:ascii="Courier 10 Pitch" w:eastAsia="Droid Sans Fallback" w:hAnsi="Courier 10 Pitch" w:cs="Courier 10 Pitch"/>
+                <w:color w:val="FF7EDB"/>
+                <w:sz w:val="22"/>
+                <w:szCs w:val="22"/>
+                <w:shd w:val="clear" w:color="auto" w:fill="262335"/>
+                <w:lang w:bidi="ar"/>
+              </w:rPr>
+              <w:t>lcd</w:t>
+            </w:r>
+            <w:r>
+              <w:rPr>
+                <w:rFonts w:ascii="Courier 10 Pitch" w:eastAsia="Droid Sans Fallback" w:hAnsi="Courier 10 Pitch" w:cs="Courier 10 Pitch"/>
+                <w:color w:val="BBBBBB"/>
+                <w:sz w:val="22"/>
+                <w:szCs w:val="22"/>
+                <w:shd w:val="clear" w:color="auto" w:fill="262335"/>
+                <w:lang w:bidi="ar"/>
+              </w:rPr>
+              <w:t>.</w:t>
+            </w:r>
+            <w:r>
+              <w:rPr>
+                <w:rFonts w:ascii="Courier 10 Pitch" w:eastAsia="Droid Sans Fallback" w:hAnsi="Courier 10 Pitch" w:cs="Courier 10 Pitch"/>
+                <w:color w:val="36F9F6"/>
+                <w:sz w:val="22"/>
+                <w:szCs w:val="22"/>
+                <w:shd w:val="clear" w:color="auto" w:fill="262335"/>
+                <w:lang w:bidi="ar"/>
+              </w:rPr>
+              <w:t>print</w:t>
+            </w:r>
+            <w:r>
+              <w:rPr>
+                <w:rFonts w:ascii="Courier 10 Pitch" w:eastAsia="Droid Sans Fallback" w:hAnsi="Courier 10 Pitch" w:cs="Courier 10 Pitch"/>
+                <w:color w:val="BBBBBB"/>
+                <w:sz w:val="22"/>
+                <w:szCs w:val="22"/>
+                <w:shd w:val="clear" w:color="auto" w:fill="262335"/>
+                <w:lang w:bidi="ar"/>
+              </w:rPr>
+              <w:t>(</w:t>
+            </w:r>
+            <w:r>
+              <w:rPr>
+                <w:rFonts w:ascii="Courier 10 Pitch" w:eastAsia="Droid Sans Fallback" w:hAnsi="Courier 10 Pitch" w:cs="Courier 10 Pitch"/>
+                <w:color w:val="FF8B39"/>
+                <w:sz w:val="22"/>
+                <w:szCs w:val="22"/>
+                <w:shd w:val="clear" w:color="auto" w:fill="262335"/>
+                <w:lang w:bidi="ar"/>
+              </w:rPr>
+              <w:t>" "</w:t>
+            </w:r>
+            <w:r>
+              <w:rPr>
+                <w:rFonts w:ascii="Courier 10 Pitch" w:eastAsia="Droid Sans Fallback" w:hAnsi="Courier 10 Pitch" w:cs="Courier 10 Pitch"/>
+                <w:color w:val="BBBBBB"/>
+                <w:sz w:val="22"/>
+                <w:szCs w:val="22"/>
+                <w:shd w:val="clear" w:color="auto" w:fill="262335"/>
+                <w:lang w:bidi="ar"/>
+              </w:rPr>
+              <w:t>);</w:t>
+            </w:r>
+          </w:p>
+          <w:p>
+            <w:pPr>
+              <w:widowControl/>
+              <w:shd w:val="clear" w:color="auto" w:fill="262335"/>
+              <w:spacing w:line="300" w:lineRule="atLeast"/>
+              <w:jc w:val="left"/>
+              <w:rPr>
+                <w:rFonts w:ascii="Courier 10 Pitch" w:eastAsia="Droid Sans Fallback" w:hAnsi="Courier 10 Pitch" w:cs="Courier 10 Pitch" w:hint="eastAsia"/>
+                <w:color w:val="BBBBBB"/>
+                <w:sz w:val="22"/>
+                <w:szCs w:val="22"/>
                 <w:lang w:val="es-MX"/>
               </w:rPr>
             </w:pPr>
             <w:r>
               <w:rPr>
                 <w:rFonts w:ascii="Courier 10 Pitch" w:eastAsia="Droid Sans Fallback" w:hAnsi="Courier 10 Pitch" w:cs="Courier 10 Pitch"/>
-                <w:color w:val="BBBBBB"/>
-                <w:sz w:val="22"/>
-                <w:szCs w:val="22"/>
-                <w:shd w:val="clear" w:color="auto" w:fill="262335"/>
-                <w:lang w:val="es-MX" w:bidi="ar"/>
-              </w:rPr>
-              <w:t>{</w:t>
+                <w:color w:val="FF7EDB"/>
+                <w:sz w:val="22"/>
+                <w:szCs w:val="22"/>
+                <w:shd w:val="clear" w:color="auto" w:fill="262335"/>
+                <w:lang w:val="es-MX" w:bidi="ar"/>
+              </w:rPr>
+              <w:t>lcd</w:t>
+            </w:r>
+            <w:r>
+              <w:rPr>
+                <w:rFonts w:ascii="Courier 10 Pitch" w:eastAsia="Droid Sans Fallback" w:hAnsi="Courier 10 Pitch" w:cs="Courier 10 Pitch"/>
+                <w:color w:val="BBBBBB"/>
+                <w:sz w:val="22"/>
+                <w:szCs w:val="22"/>
+                <w:shd w:val="clear" w:color="auto" w:fill="262335"/>
+                <w:lang w:val="es-MX" w:bidi="ar"/>
+              </w:rPr>
+              <w:t>.</w:t>
+            </w:r>
+            <w:r>
+              <w:rPr>
+                <w:rFonts w:ascii="Courier 10 Pitch" w:eastAsia="Droid Sans Fallback" w:hAnsi="Courier 10 Pitch" w:cs="Courier 10 Pitch"/>
+                <w:color w:val="36F9F6"/>
+                <w:sz w:val="22"/>
+                <w:szCs w:val="22"/>
+                <w:shd w:val="clear" w:color="auto" w:fill="262335"/>
+                <w:lang w:val="es-MX" w:bidi="ar"/>
+              </w:rPr>
+              <w:t>setCursor</w:t>
+            </w:r>
+            <w:r>
+              <w:rPr>
+                <w:rFonts w:ascii="Courier 10 Pitch" w:eastAsia="Droid Sans Fallback" w:hAnsi="Courier 10 Pitch" w:cs="Courier 10 Pitch"/>
+                <w:color w:val="BBBBBB"/>
+                <w:sz w:val="22"/>
+                <w:szCs w:val="22"/>
+                <w:shd w:val="clear" w:color="auto" w:fill="262335"/>
+                <w:lang w:val="es-MX" w:bidi="ar"/>
+              </w:rPr>
+              <w:t>(</w:t>
+            </w:r>
+            <w:r>
+              <w:rPr>
+                <w:rFonts w:ascii="Courier 10 Pitch" w:eastAsia="Droid Sans Fallback" w:hAnsi="Courier 10 Pitch" w:cs="Courier 10 Pitch"/>
+                <w:color w:val="F97E72"/>
+                <w:sz w:val="22"/>
+                <w:szCs w:val="22"/>
+                <w:shd w:val="clear" w:color="auto" w:fill="262335"/>
+                <w:lang w:val="es-MX" w:bidi="ar"/>
+              </w:rPr>
+              <w:t>3</w:t>
+            </w:r>
+            <w:r>
+              <w:rPr>
+                <w:rFonts w:ascii="Courier 10 Pitch" w:eastAsia="Droid Sans Fallback" w:hAnsi="Courier 10 Pitch" w:cs="Courier 10 Pitch"/>
+                <w:color w:val="BBBBBB"/>
+                <w:sz w:val="22"/>
+                <w:szCs w:val="22"/>
+                <w:shd w:val="clear" w:color="auto" w:fill="262335"/>
+                <w:lang w:val="es-MX" w:bidi="ar"/>
+              </w:rPr>
+              <w:t xml:space="preserve">, </w:t>
+            </w:r>
+            <w:r>
+              <w:rPr>
+                <w:rFonts w:ascii="Courier 10 Pitch" w:eastAsia="Droid Sans Fallback" w:hAnsi="Courier 10 Pitch" w:cs="Courier 10 Pitch"/>
+                <w:color w:val="F97E72"/>
+                <w:sz w:val="22"/>
+                <w:szCs w:val="22"/>
+                <w:shd w:val="clear" w:color="auto" w:fill="262335"/>
+                <w:lang w:val="es-MX" w:bidi="ar"/>
+              </w:rPr>
+              <w:t>1</w:t>
+            </w:r>
+            <w:r>
+              <w:rPr>
+                <w:rFonts w:ascii="Courier 10 Pitch" w:eastAsia="Droid Sans Fallback" w:hAnsi="Courier 10 Pitch" w:cs="Courier 10 Pitch"/>
+                <w:color w:val="BBBBBB"/>
+                <w:sz w:val="22"/>
+                <w:szCs w:val="22"/>
+                <w:shd w:val="clear" w:color="auto" w:fill="262335"/>
+                <w:lang w:val="es-MX" w:bidi="ar"/>
+              </w:rPr>
+              <w:t>);</w:t>
             </w:r>
           </w:p>
           <w:p>
@@ -12919,7 +13794,7 @@
                 <w:shd w:val="clear" w:color="auto" w:fill="262335"/>
                 <w:lang w:val="es-MX" w:bidi="ar"/>
               </w:rPr>
-              <w:t>setCursor</w:t>
+              <w:t>print</w:t>
             </w:r>
             <w:r>
               <w:rPr>
@@ -12935,298 +13810,12 @@
             <w:r>
               <w:rPr>
                 <w:rFonts w:ascii="Courier 10 Pitch" w:eastAsia="Droid Sans Fallback" w:hAnsi="Courier 10 Pitch" w:cs="Courier 10 Pitch"/>
-                <w:color w:val="F97E72"/>
-                <w:sz w:val="22"/>
-                <w:szCs w:val="22"/>
-                <w:shd w:val="clear" w:color="auto" w:fill="262335"/>
-                <w:lang w:val="es-MX" w:bidi="ar"/>
-              </w:rPr>
-              <w:t>3</w:t>
-            </w:r>
-            <w:r>
-              <w:rPr>
-                <w:rFonts w:ascii="Courier 10 Pitch" w:eastAsia="Droid Sans Fallback" w:hAnsi="Courier 10 Pitch" w:cs="Courier 10 Pitch"/>
-                <w:color w:val="BBBBBB"/>
-                <w:sz w:val="22"/>
-                <w:szCs w:val="22"/>
-                <w:shd w:val="clear" w:color="auto" w:fill="262335"/>
-                <w:lang w:val="es-MX" w:bidi="ar"/>
-              </w:rPr>
-              <w:t xml:space="preserve">, </w:t>
-            </w:r>
-            <w:r>
-              <w:rPr>
-                <w:rFonts w:ascii="Courier 10 Pitch" w:eastAsia="Droid Sans Fallback" w:hAnsi="Courier 10 Pitch" w:cs="Courier 10 Pitch"/>
-                <w:color w:val="F97E72"/>
-                <w:sz w:val="22"/>
-                <w:szCs w:val="22"/>
-                <w:shd w:val="clear" w:color="auto" w:fill="262335"/>
-                <w:lang w:val="es-MX" w:bidi="ar"/>
-              </w:rPr>
-              <w:t>1</w:t>
-            </w:r>
-            <w:r>
-              <w:rPr>
-                <w:rFonts w:ascii="Courier 10 Pitch" w:eastAsia="Droid Sans Fallback" w:hAnsi="Courier 10 Pitch" w:cs="Courier 10 Pitch"/>
-                <w:color w:val="BBBBBB"/>
-                <w:sz w:val="22"/>
-                <w:szCs w:val="22"/>
-                <w:shd w:val="clear" w:color="auto" w:fill="262335"/>
-                <w:lang w:val="es-MX" w:bidi="ar"/>
-              </w:rPr>
-              <w:t>);</w:t>
-            </w:r>
-          </w:p>
-          <w:p>
-            <w:pPr>
-              <w:widowControl/>
-              <w:shd w:val="clear" w:color="auto" w:fill="262335"/>
-              <w:spacing w:line="300" w:lineRule="atLeast"/>
-              <w:jc w:val="left"/>
-              <w:rPr>
-                <w:rFonts w:ascii="Courier 10 Pitch" w:eastAsia="Droid Sans Fallback" w:hAnsi="Courier 10 Pitch" w:cs="Courier 10 Pitch" w:hint="eastAsia"/>
-                <w:color w:val="BBBBBB"/>
-                <w:sz w:val="22"/>
-                <w:szCs w:val="22"/>
-                <w:lang w:val="es-MX"/>
-              </w:rPr>
-            </w:pPr>
-            <w:r>
-              <w:rPr>
-                <w:rFonts w:ascii="Courier 10 Pitch" w:eastAsia="Droid Sans Fallback" w:hAnsi="Courier 10 Pitch" w:cs="Courier 10 Pitch"/>
                 <w:color w:val="FF7EDB"/>
                 <w:sz w:val="22"/>
                 <w:szCs w:val="22"/>
                 <w:shd w:val="clear" w:color="auto" w:fill="262335"/>
                 <w:lang w:val="es-MX" w:bidi="ar"/>
               </w:rPr>
-              <w:t>lcd</w:t>
-            </w:r>
-            <w:r>
-              <w:rPr>
-                <w:rFonts w:ascii="Courier 10 Pitch" w:eastAsia="Droid Sans Fallback" w:hAnsi="Courier 10 Pitch" w:cs="Courier 10 Pitch"/>
-                <w:color w:val="BBBBBB"/>
-                <w:sz w:val="22"/>
-                <w:szCs w:val="22"/>
-                <w:shd w:val="clear" w:color="auto" w:fill="262335"/>
-                <w:lang w:val="es-MX" w:bidi="ar"/>
-              </w:rPr>
-              <w:t>.</w:t>
-            </w:r>
-            <w:r>
-              <w:rPr>
-                <w:rFonts w:ascii="Courier 10 Pitch" w:eastAsia="Droid Sans Fallback" w:hAnsi="Courier 10 Pitch" w:cs="Courier 10 Pitch"/>
-                <w:color w:val="36F9F6"/>
-                <w:sz w:val="22"/>
-                <w:szCs w:val="22"/>
-                <w:shd w:val="clear" w:color="auto" w:fill="262335"/>
-                <w:lang w:val="es-MX" w:bidi="ar"/>
-              </w:rPr>
-              <w:t>print</w:t>
-            </w:r>
-            <w:r>
-              <w:rPr>
-                <w:rFonts w:ascii="Courier 10 Pitch" w:eastAsia="Droid Sans Fallback" w:hAnsi="Courier 10 Pitch" w:cs="Courier 10 Pitch"/>
-                <w:color w:val="BBBBBB"/>
-                <w:sz w:val="22"/>
-                <w:szCs w:val="22"/>
-                <w:shd w:val="clear" w:color="auto" w:fill="262335"/>
-                <w:lang w:val="es-MX" w:bidi="ar"/>
-              </w:rPr>
-              <w:t>(</w:t>
-            </w:r>
-            <w:r>
-              <w:rPr>
-                <w:rFonts w:ascii="Courier 10 Pitch" w:eastAsia="Droid Sans Fallback" w:hAnsi="Courier 10 Pitch" w:cs="Courier 10 Pitch"/>
-                <w:color w:val="FF8B39"/>
-                <w:sz w:val="22"/>
-                <w:szCs w:val="22"/>
-                <w:shd w:val="clear" w:color="auto" w:fill="262335"/>
-                <w:lang w:val="es-MX" w:bidi="ar"/>
-              </w:rPr>
-              <w:t>" "</w:t>
-            </w:r>
-            <w:r>
-              <w:rPr>
-                <w:rFonts w:ascii="Courier 10 Pitch" w:eastAsia="Droid Sans Fallback" w:hAnsi="Courier 10 Pitch" w:cs="Courier 10 Pitch"/>
-                <w:color w:val="BBBBBB"/>
-                <w:sz w:val="22"/>
-                <w:szCs w:val="22"/>
-                <w:shd w:val="clear" w:color="auto" w:fill="262335"/>
-                <w:lang w:val="es-MX" w:bidi="ar"/>
-              </w:rPr>
-              <w:t>);</w:t>
-            </w:r>
-          </w:p>
-          <w:p>
-            <w:pPr>
-              <w:widowControl/>
-              <w:shd w:val="clear" w:color="auto" w:fill="262335"/>
-              <w:spacing w:line="300" w:lineRule="atLeast"/>
-              <w:jc w:val="left"/>
-              <w:rPr>
-                <w:rFonts w:ascii="Courier 10 Pitch" w:eastAsia="Droid Sans Fallback" w:hAnsi="Courier 10 Pitch" w:cs="Courier 10 Pitch" w:hint="eastAsia"/>
-                <w:color w:val="BBBBBB"/>
-                <w:sz w:val="22"/>
-                <w:szCs w:val="22"/>
-                <w:lang w:val="es-MX"/>
-              </w:rPr>
-            </w:pPr>
-            <w:r>
-              <w:rPr>
-                <w:rFonts w:ascii="Courier 10 Pitch" w:eastAsia="Droid Sans Fallback" w:hAnsi="Courier 10 Pitch" w:cs="Courier 10 Pitch"/>
-                <w:color w:val="FF7EDB"/>
-                <w:sz w:val="22"/>
-                <w:szCs w:val="22"/>
-                <w:shd w:val="clear" w:color="auto" w:fill="262335"/>
-                <w:lang w:val="es-MX" w:bidi="ar"/>
-              </w:rPr>
-              <w:t>lcd</w:t>
-            </w:r>
-            <w:r>
-              <w:rPr>
-                <w:rFonts w:ascii="Courier 10 Pitch" w:eastAsia="Droid Sans Fallback" w:hAnsi="Courier 10 Pitch" w:cs="Courier 10 Pitch"/>
-                <w:color w:val="BBBBBB"/>
-                <w:sz w:val="22"/>
-                <w:szCs w:val="22"/>
-                <w:shd w:val="clear" w:color="auto" w:fill="262335"/>
-                <w:lang w:val="es-MX" w:bidi="ar"/>
-              </w:rPr>
-              <w:t>.</w:t>
-            </w:r>
-            <w:r>
-              <w:rPr>
-                <w:rFonts w:ascii="Courier 10 Pitch" w:eastAsia="Droid Sans Fallback" w:hAnsi="Courier 10 Pitch" w:cs="Courier 10 Pitch"/>
-                <w:color w:val="36F9F6"/>
-                <w:sz w:val="22"/>
-                <w:szCs w:val="22"/>
-                <w:shd w:val="clear" w:color="auto" w:fill="262335"/>
-                <w:lang w:val="es-MX" w:bidi="ar"/>
-              </w:rPr>
-              <w:t>setCursor</w:t>
-            </w:r>
-            <w:r>
-              <w:rPr>
-                <w:rFonts w:ascii="Courier 10 Pitch" w:eastAsia="Droid Sans Fallback" w:hAnsi="Courier 10 Pitch" w:cs="Courier 10 Pitch"/>
-                <w:color w:val="BBBBBB"/>
-                <w:sz w:val="22"/>
-                <w:szCs w:val="22"/>
-                <w:shd w:val="clear" w:color="auto" w:fill="262335"/>
-                <w:lang w:val="es-MX" w:bidi="ar"/>
-              </w:rPr>
-              <w:t>(</w:t>
-            </w:r>
-            <w:r>
-              <w:rPr>
-                <w:rFonts w:ascii="Courier 10 Pitch" w:eastAsia="Droid Sans Fallback" w:hAnsi="Courier 10 Pitch" w:cs="Courier 10 Pitch"/>
-                <w:color w:val="F97E72"/>
-                <w:sz w:val="22"/>
-                <w:szCs w:val="22"/>
-                <w:shd w:val="clear" w:color="auto" w:fill="262335"/>
-                <w:lang w:val="es-MX" w:bidi="ar"/>
-              </w:rPr>
-              <w:t>3</w:t>
-            </w:r>
-            <w:r>
-              <w:rPr>
-                <w:rFonts w:ascii="Courier 10 Pitch" w:eastAsia="Droid Sans Fallback" w:hAnsi="Courier 10 Pitch" w:cs="Courier 10 Pitch"/>
-                <w:color w:val="BBBBBB"/>
-                <w:sz w:val="22"/>
-                <w:szCs w:val="22"/>
-                <w:shd w:val="clear" w:color="auto" w:fill="262335"/>
-                <w:lang w:val="es-MX" w:bidi="ar"/>
-              </w:rPr>
-              <w:t xml:space="preserve">, </w:t>
-            </w:r>
-            <w:r>
-              <w:rPr>
-                <w:rFonts w:ascii="Courier 10 Pitch" w:eastAsia="Droid Sans Fallback" w:hAnsi="Courier 10 Pitch" w:cs="Courier 10 Pitch"/>
-                <w:color w:val="F97E72"/>
-                <w:sz w:val="22"/>
-                <w:szCs w:val="22"/>
-                <w:shd w:val="clear" w:color="auto" w:fill="262335"/>
-                <w:lang w:val="es-MX" w:bidi="ar"/>
-              </w:rPr>
-              <w:t>1</w:t>
-            </w:r>
-            <w:r>
-              <w:rPr>
-                <w:rFonts w:ascii="Courier 10 Pitch" w:eastAsia="Droid Sans Fallback" w:hAnsi="Courier 10 Pitch" w:cs="Courier 10 Pitch"/>
-                <w:color w:val="BBBBBB"/>
-                <w:sz w:val="22"/>
-                <w:szCs w:val="22"/>
-                <w:shd w:val="clear" w:color="auto" w:fill="262335"/>
-                <w:lang w:val="es-MX" w:bidi="ar"/>
-              </w:rPr>
-              <w:t>);</w:t>
-            </w:r>
-          </w:p>
-          <w:p>
-            <w:pPr>
-              <w:widowControl/>
-              <w:shd w:val="clear" w:color="auto" w:fill="262335"/>
-              <w:spacing w:line="300" w:lineRule="atLeast"/>
-              <w:jc w:val="left"/>
-              <w:rPr>
-                <w:rFonts w:ascii="Courier 10 Pitch" w:eastAsia="Droid Sans Fallback" w:hAnsi="Courier 10 Pitch" w:cs="Courier 10 Pitch" w:hint="eastAsia"/>
-                <w:color w:val="BBBBBB"/>
-                <w:sz w:val="22"/>
-                <w:szCs w:val="22"/>
-              </w:rPr>
-            </w:pPr>
-            <w:r>
-              <w:rPr>
-                <w:rFonts w:ascii="Courier 10 Pitch" w:eastAsia="Droid Sans Fallback" w:hAnsi="Courier 10 Pitch" w:cs="Courier 10 Pitch"/>
-                <w:color w:val="FF7EDB"/>
-                <w:sz w:val="22"/>
-                <w:szCs w:val="22"/>
-                <w:shd w:val="clear" w:color="auto" w:fill="262335"/>
-                <w:lang w:bidi="ar"/>
-              </w:rPr>
-              <w:t>lcd</w:t>
-            </w:r>
-            <w:r>
-              <w:rPr>
-                <w:rFonts w:ascii="Courier 10 Pitch" w:eastAsia="Droid Sans Fallback" w:hAnsi="Courier 10 Pitch" w:cs="Courier 10 Pitch"/>
-                <w:color w:val="BBBBBB"/>
-                <w:sz w:val="22"/>
-                <w:szCs w:val="22"/>
-                <w:shd w:val="clear" w:color="auto" w:fill="262335"/>
-                <w:lang w:bidi="ar"/>
-              </w:rPr>
-              <w:t>.</w:t>
-            </w:r>
-            <w:r>
-              <w:rPr>
-                <w:rFonts w:ascii="Courier 10 Pitch" w:eastAsia="Droid Sans Fallback" w:hAnsi="Courier 10 Pitch" w:cs="Courier 10 Pitch"/>
-                <w:color w:val="36F9F6"/>
-                <w:sz w:val="22"/>
-                <w:szCs w:val="22"/>
-                <w:shd w:val="clear" w:color="auto" w:fill="262335"/>
-                <w:lang w:bidi="ar"/>
-              </w:rPr>
-              <w:t>print</w:t>
-            </w:r>
-            <w:r>
-              <w:rPr>
-                <w:rFonts w:ascii="Courier 10 Pitch" w:eastAsia="Droid Sans Fallback" w:hAnsi="Courier 10 Pitch" w:cs="Courier 10 Pitch"/>
-                <w:color w:val="BBBBBB"/>
-                <w:sz w:val="22"/>
-                <w:szCs w:val="22"/>
-                <w:shd w:val="clear" w:color="auto" w:fill="262335"/>
-                <w:lang w:bidi="ar"/>
-              </w:rPr>
-              <w:t>(</w:t>
-            </w:r>
-            <w:r>
-              <w:rPr>
-                <w:rFonts w:ascii="Courier 10 Pitch" w:eastAsia="Droid Sans Fallback" w:hAnsi="Courier 10 Pitch" w:cs="Courier 10 Pitch"/>
-                <w:color w:val="FF7EDB"/>
-                <w:sz w:val="22"/>
-                <w:szCs w:val="22"/>
-                <w:shd w:val="clear" w:color="auto" w:fill="262335"/>
-                <w:lang w:bidi="ar"/>
-              </w:rPr>
               <w:t>sensorData</w:t>
             </w:r>
             <w:r>
@@ -13236,7 +13825,7 @@
                 <w:sz w:val="22"/>
                 <w:szCs w:val="22"/>
                 <w:shd w:val="clear" w:color="auto" w:fill="262335"/>
-                <w:lang w:bidi="ar"/>
+                <w:lang w:val="es-MX" w:bidi="ar"/>
               </w:rPr>
               <w:t>);</w:t>
             </w:r>
@@ -14697,13 +15286,7 @@
         <w:rPr>
           <w:lang w:val="es"/>
         </w:rPr>
-        <w:t>Luego de solicitar los datos el maestro ejecuta esta función para leer la respuesta del esclavo. Lo primero que hace cambiar a modo receptor, para que no haya problemas cuando el</w:t>
-      </w:r>
-      <w:r>
-        <w:rPr>
-          <w:lang w:val="es"/>
-        </w:rPr>
-        <w:t xml:space="preserve"> esclavo trate de enviar su </w:t>
+        <w:t xml:space="preserve">Luego de solicitar los datos el maestro ejecuta esta función para leer la respuesta del esclavo. Lo primero que hace cambiar a modo receptor, para que no haya problemas cuando el esclavo trate de enviar su </w:t>
       </w:r>
       <w:r>
         <w:rPr>
@@ -14715,13 +15298,7 @@
         <w:rPr>
           <w:lang w:val="es"/>
         </w:rPr>
-        <w:t>, luego se esperan 500ms para dar tiem</w:t>
-      </w:r>
-      <w:r>
-        <w:rPr>
-          <w:lang w:val="es"/>
-        </w:rPr>
-        <w:t xml:space="preserve">po a que el esclavo pueda leer el mensaje, tomar los datos y </w:t>
+        <w:t xml:space="preserve">, luego se esperan 500ms para dar tiempo a que el esclavo pueda leer el mensaje, tomar los datos y </w:t>
       </w:r>
       <w:r>
         <w:rPr>
@@ -14745,13 +15322,7 @@
         <w:rPr>
           <w:lang w:val="es"/>
         </w:rPr>
-        <w:t xml:space="preserve"> así la lee, comprueba que el mensaje haya llegado correctamente, es decir que los inicios y fin </w:t>
-      </w:r>
-      <w:r>
-        <w:rPr>
-          <w:lang w:val="es"/>
-        </w:rPr>
-        <w:t xml:space="preserve">de trama sean correctos y que la dirección del destinatario sea la suya. De ser esto correcto se extrae la información sobre los datos de los sensores, se almacenan (por si algún cliente los solicita) y se muestran en la pantalla LCD. </w:t>
+        <w:t xml:space="preserve"> así la lee, comprueba que el mensaje haya llegado correctamente, es decir que los inicios y fin de trama sean correctos y que la dirección del destinatario sea la suya. De ser esto correcto se extrae la información sobre los datos de los sensores, se almacenan (por si algún cliente los solicita) y se muestran en la pantalla LCD. </w:t>
       </w:r>
       <w:r>
         <w:rPr>
@@ -14769,13 +15340,7 @@
         <w:rPr>
           <w:lang w:val="es"/>
         </w:rPr>
-        <w:t xml:space="preserve"> el maestr</w:t>
-      </w:r>
-      <w:r>
-        <w:rPr>
-          <w:lang w:val="es"/>
-        </w:rPr>
-        <w:t>o se vuelve a configurar como emisor, para poder enviar datos nuevamente cuando sea necesario.</w:t>
+        <w:t xml:space="preserve"> el maestro se vuelve a configurar como emisor, para poder enviar datos nuevamente cuando sea necesario.</w:t>
       </w:r>
     </w:p>
     <w:p>
@@ -14830,13 +15395,7 @@
         <w:rPr>
           <w:lang w:val="es"/>
         </w:rPr>
-        <w:t xml:space="preserve"> decidi</w:t>
-      </w:r>
-      <w:r>
-        <w:rPr>
-          <w:lang w:val="es"/>
-        </w:rPr>
-        <w:t>mos explicar solamente el código para el esclavo 1. Si se desea verse el código completo para el esclavo 2, este se encuentra en el archivo slave_2.ino en la carpeta Slave_2</w:t>
+        <w:t xml:space="preserve"> decidimos explicar solamente el código para el esclavo 1. Si se desea verse el código completo para el esclavo 2, este se encuentra en el archivo slave_2.ino en la carpeta Slave_2</w:t>
       </w:r>
     </w:p>
     <w:p>
@@ -15124,19 +15683,7 @@
                 <w:shd w:val="clear" w:color="auto" w:fill="262335"/>
                 <w:lang w:val="es-MX" w:bidi="ar"/>
               </w:rPr>
-              <w:t xml:space="preserve">// </w:t>
-            </w:r>
-            <w:r>
-              <w:rPr>
-                <w:rFonts w:ascii="Courier 10 Pitch" w:eastAsia="Droid Sans Fallback" w:hAnsi="Courier 10 Pitch" w:cs="Courier 10 Pitch"/>
-                <w:i/>
-                <w:color w:val="848BBD"/>
-                <w:sz w:val="22"/>
-                <w:szCs w:val="22"/>
-                <w:shd w:val="clear" w:color="auto" w:fill="262335"/>
-                <w:lang w:val="es-MX" w:bidi="ar"/>
-              </w:rPr>
-              <w:t>Macro para convertir de valor de resistencia a valor de luz en LUX</w:t>
+              <w:t>// Macro para convertir de valor de resistencia a valor de luz en LUX</w:t>
             </w:r>
           </w:p>
           <w:p>
@@ -15946,26 +16493,14 @@
         <w:rPr>
           <w:lang w:val="es"/>
         </w:rPr>
-        <w:t xml:space="preserve">Definimos dos macros, una para convertir la lectura del adc a un valor de resistencia y otra para convertir un valor de </w:t>
+        <w:t>Definimos dos macros, una para convertir la lectura del adc a un valor de resistencia y otra para convertir un valor de resistencia a un valor equivalente en LUX. La ecuación para calcular el valor de resistencia a partir de la lectura del adc no es más que la fórmula del divisor resistivo y la conversión equivalente para un adc de 10 bits.</w:t>
       </w:r>
       <w:r>
         <w:rPr>
           <w:lang w:val="es"/>
         </w:rPr>
-        <w:t>resistencia a un valor equivalente en LUX. La ecuación para calcular el valor de resistencia a partir de la lectura del adc no es más que la fórmula del divisor resistivo y la conversión equivalente para un adc de 10 bits.</w:t>
-      </w:r>
-      <w:r>
-        <w:rPr>
-          <w:lang w:val="es"/>
-        </w:rPr>
         <w:br/>
-        <w:t>Para obtener la ecuación del valo</w:t>
-      </w:r>
-      <w:r>
-        <w:rPr>
-          <w:lang w:val="es"/>
-        </w:rPr>
-        <w:t xml:space="preserve">r de luz en base a un valor de resistencia, debimos realizar varias mediciones comparando el valor de un luxómetro (aplicación de celular) con el valor de resistencia que obteníamos al incidir </w:t>
+        <w:t xml:space="preserve">Para obtener la ecuación del valor de luz en base a un valor de resistencia, debimos realizar varias mediciones comparando el valor de un luxómetro (aplicación de celular) con el valor de resistencia que obteníamos al incidir </w:t>
       </w:r>
       <w:r>
         <w:rPr>
@@ -16008,13 +16543,7 @@
           <w:lang w:val="es"/>
         </w:rPr>
         <w:br/>
-        <w:t>En esta sección del código también se definen variables globales para definir si el esclavo va a estar en modo lectura o escritura, la dirección del esclavo y los pines</w:t>
-      </w:r>
-      <w:r>
-        <w:rPr>
-          <w:lang w:val="es"/>
-        </w:rPr>
-        <w:t xml:space="preserve"> de los sensores. </w:t>
+        <w:t xml:space="preserve">En esta sección del código también se definen variables globales para definir si el esclavo va a estar en modo lectura o escritura, la dirección del esclavo y los pines de los sensores. </w:t>
       </w:r>
     </w:p>
     <w:p>
@@ -16536,18 +17065,7 @@
                 <w:shd w:val="clear" w:color="auto" w:fill="262335"/>
                 <w:lang w:val="es-MX" w:bidi="ar"/>
               </w:rPr>
-              <w:t xml:space="preserve">, </w:t>
-            </w:r>
-            <w:r>
-              <w:rPr>
-                <w:rFonts w:ascii="Courier 10 Pitch" w:eastAsia="Droid Sans Fallback" w:hAnsi="Courier 10 Pitch" w:cs="Courier 10 Pitch"/>
-                <w:color w:val="BBBBBB"/>
-                <w:sz w:val="22"/>
-                <w:szCs w:val="22"/>
-                <w:shd w:val="clear" w:color="auto" w:fill="262335"/>
-                <w:lang w:val="es-MX" w:bidi="ar"/>
-              </w:rPr>
-              <w:t>LOW);</w:t>
+              <w:t>, LOW);</w:t>
             </w:r>
             <w:r>
               <w:rPr>
@@ -19949,13 +20467,7 @@
         <w:rPr>
           <w:lang w:val="es"/>
         </w:rPr>
-        <w:t xml:space="preserve">En la función loop el esclavo revisa si </w:t>
-      </w:r>
-      <w:r>
-        <w:rPr>
-          <w:lang w:val="es"/>
-        </w:rPr>
-        <w:t xml:space="preserve">hay </w:t>
+        <w:t xml:space="preserve">En la función loop el esclavo revisa si hay </w:t>
       </w:r>
       <w:r>
         <w:rPr>
@@ -19979,13 +20491,7 @@
         <w:rPr>
           <w:lang w:val="es"/>
         </w:rPr>
-        <w:t xml:space="preserve">, en caso de cumplirse estas dos condiciones se </w:t>
-      </w:r>
-      <w:r>
-        <w:rPr>
-          <w:lang w:val="es"/>
-        </w:rPr>
-        <w:t xml:space="preserve">configura para poder escribir por el pin de TX, seguidamente lee el mensaje recibido </w:t>
+        <w:t xml:space="preserve">, en caso de cumplirse estas dos condiciones se configura para poder escribir por el pin de TX, seguidamente lee el mensaje recibido </w:t>
       </w:r>
       <w:r>
         <w:rPr>
@@ -20021,13 +20527,7 @@
         <w:rPr>
           <w:lang w:val="es"/>
         </w:rPr>
-        <w:t xml:space="preserve"> el mensaj</w:t>
-      </w:r>
-      <w:r>
-        <w:rPr>
-          <w:lang w:val="es"/>
-        </w:rPr>
-        <w:t>e. Por ejemplo, si el maestro solicita información sobre los sensores 1 y 2 la respuesta del esclavo sería similar a lo siguiente:</w:t>
+        <w:t xml:space="preserve"> el mensaje. Por ejemplo, si el maestro solicita información sobre los sensores 1 y 2 la respuesta del esclavo sería similar a lo siguiente:</w:t>
       </w:r>
     </w:p>
     <w:p>
@@ -20290,13 +20790,7 @@
         <w:rPr>
           <w:lang w:val="es"/>
         </w:rPr>
-        <w:t xml:space="preserve"> Es el caráct</w:t>
-      </w:r>
-      <w:r>
-        <w:rPr>
-          <w:lang w:val="es"/>
-        </w:rPr>
-        <w:t>er de fin del mensaje.</w:t>
+        <w:t xml:space="preserve"> Es el carácter de fin del mensaje.</w:t>
       </w:r>
     </w:p>
     <w:p>
@@ -21401,17 +21895,11 @@
         <w:rPr>
           <w:lang w:val="es"/>
         </w:rPr>
-        <w:t xml:space="preserve"> de 0%, 25%, 50%, 75% o 100%. Estos valores fueron tomados mediante ensayos experimentales y son aproximados ya que e</w:t>
-      </w:r>
-      <w:r>
-        <w:rPr>
-          <w:lang w:val="es"/>
-        </w:rPr>
-        <w:t>n distintas iteraciones del ensayo se obtuvieron valores distintos para niveles de agua similares.</w:t>
+        <w:t xml:space="preserve"> de 0%, 25%, 50%, 75% o 100%. Estos valores fueron tomados mediante ensayos experimentales y son aproximados ya que en distintas iteraciones del ensayo se obtuvieron valores distintos para niveles de agua similares.</w:t>
       </w:r>
     </w:p>
     <w:sectPr>
-      <w:footerReference w:type="default" r:id="rId10"/>
+      <w:footerReference w:type="default" r:id="rId18"/>
       <w:pgSz w:w="11906" w:h="16838"/>
       <w:pgMar w:top="1440" w:right="1800" w:bottom="1440" w:left="1800" w:header="720" w:footer="720" w:gutter="0"/>
       <w:pgNumType w:start="1"/>

</xml_diff>